<commit_message>
elaborated on what we did
</commit_message>
<xml_diff>
--- a/Idea.docx
+++ b/Idea.docx
@@ -204,13 +204,8 @@
           </w:tcPr>
           <w:p>
             <w:r>
-              <w:t xml:space="preserve">Create </w:t>
-            </w:r>
-            <w:proofErr w:type="spellStart"/>
-            <w:r>
-              <w:t>chunker</w:t>
-            </w:r>
-            <w:proofErr w:type="spellEnd"/>
+              <w:t>Create chunker</w:t>
+            </w:r>
           </w:p>
         </w:tc>
         <w:tc>
@@ -371,6 +366,15 @@
       </w:r>
       <w:r>
         <w:t>Based on emails with invitations of events and conferences or talks we want to extract information about the location where the event will take place.</w:t>
+      </w:r>
+    </w:p>
+    <w:p/>
+    <w:p>
+      <w:r>
+        <w:t>We trained our classifier on</w:t>
+      </w:r>
+      <w:r>
+        <w:t xml:space="preserve"> a set of hand annotated emails, that were also tagged for part of speech. </w:t>
       </w:r>
     </w:p>
     <w:p/>
@@ -394,13 +398,8 @@
         </w:numPr>
       </w:pPr>
       <w:r>
-        <w:t xml:space="preserve">Words have capitals except for </w:t>
-      </w:r>
-      <w:proofErr w:type="spellStart"/>
-      <w:r>
-        <w:t>stopwords</w:t>
-      </w:r>
-      <w:proofErr w:type="spellEnd"/>
+        <w:t>Words have capitals except for stopwords</w:t>
+      </w:r>
     </w:p>
     <w:p>
       <w:pPr>
@@ -411,7 +410,7 @@
         </w:numPr>
       </w:pPr>
       <w:r>
-        <w:t>There are numbers included</w:t>
+        <w:t>Words are in all caps</w:t>
       </w:r>
     </w:p>
     <w:p>
@@ -423,7 +422,7 @@
         </w:numPr>
       </w:pPr>
       <w:r>
-        <w:t>Most words are nouns</w:t>
+        <w:t>There are numbers included</w:t>
       </w:r>
     </w:p>
     <w:p>
@@ -435,7 +434,7 @@
         </w:numPr>
       </w:pPr>
       <w:r>
-        <w:t>There are brackets ()</w:t>
+        <w:t>Most words are nouns</w:t>
       </w:r>
     </w:p>
     <w:p>
@@ -447,7 +446,7 @@
         </w:numPr>
       </w:pPr>
       <w:r>
-        <w:t>Most words won’t be in the dictionary</w:t>
+        <w:t>There are brackets ()</w:t>
       </w:r>
     </w:p>
     <w:p>
@@ -459,10 +458,8 @@
         </w:numPr>
       </w:pPr>
       <w:r>
-        <w:t>Most words are names NP</w:t>
-      </w:r>
-      <w:bookmarkStart w:id="0" w:name="_GoBack"/>
-      <w:bookmarkEnd w:id="0"/>
+        <w:t>Most words won’t be in the dictionary</w:t>
+      </w:r>
     </w:p>
     <w:p>
       <w:pPr>
@@ -473,23 +470,100 @@
         </w:numPr>
       </w:pPr>
       <w:r>
+        <w:t>Most words are names NP</w:t>
+      </w:r>
+    </w:p>
+    <w:p>
+      <w:pPr>
+        <w:pStyle w:val="ListParagraph"/>
+        <w:numPr>
+          <w:ilvl w:val="0"/>
+          <w:numId w:val="1"/>
+        </w:numPr>
+      </w:pPr>
+      <w:r>
         <w:t>The locations often include hall, school or house</w:t>
       </w:r>
     </w:p>
+    <w:p>
+      <w:pPr>
+        <w:ind w:left="360"/>
+      </w:pPr>
+      <w:r>
+        <w:t xml:space="preserve">- </w:t>
+      </w:r>
+      <w:r>
+        <w:tab/>
+        <w:t>prefaced by the word, “Location”</w:t>
+      </w:r>
+    </w:p>
     <w:p/>
     <w:p>
       <w:r>
-        <w:t xml:space="preserve">We train the classifier by saving the email invitations in separate files and save them by the location name. The </w:t>
-      </w:r>
-      <w:proofErr w:type="gramStart"/>
-      <w:r>
-        <w:t>classifier is trained by the features mentioned above</w:t>
-      </w:r>
-      <w:proofErr w:type="gramEnd"/>
-      <w:r>
-        <w:t>.</w:t>
-      </w:r>
-    </w:p>
+        <w:t>We train the classifier by saving the email invitations in separate files and save them by the location name. The classifier is trained by the features mentioned above.</w:t>
+      </w:r>
+      <w:r>
+        <w:t xml:space="preserve"> We originally planned on using a Maxent classifier, since that does not assume independence of the features. We wanted to consider this classifier because we believed our features were not independent. However, we decided to switch to </w:t>
+      </w:r>
+      <w:r>
+        <w:t>N</w:t>
+      </w:r>
+      <w:r>
+        <w:t xml:space="preserve">aïve </w:t>
+      </w:r>
+      <w:r>
+        <w:t>Bayes because we had difficulty using the Maxent classif</w:t>
+      </w:r>
+      <w:r>
+        <w:t>ier with the combination of versions of Scipy</w:t>
+      </w:r>
+      <w:r>
+        <w:t xml:space="preserve"> and NLTK. </w:t>
+      </w:r>
+      <w:bookmarkStart w:id="0" w:name="_GoBack"/>
+      <w:bookmarkEnd w:id="0"/>
+    </w:p>
+    <w:p/>
+    <w:p>
+      <w:r>
+        <w:t>Evaluation:</w:t>
+      </w:r>
+    </w:p>
+    <w:p>
+      <w:r>
+        <w:tab/>
+        <w:t>#number of test emails:</w:t>
+      </w:r>
+    </w:p>
+    <w:p>
+      <w:r>
+        <w:tab/>
+      </w:r>
+      <w:r>
+        <w:t>Precision</w:t>
+      </w:r>
+      <w:r>
+        <w:t xml:space="preserve">: </w:t>
+      </w:r>
+      <w:r>
+        <w:t xml:space="preserve">(true positive)/(true positive + false positive) = </w:t>
+      </w:r>
+    </w:p>
+    <w:p>
+      <w:r>
+        <w:tab/>
+      </w:r>
+      <w:r>
+        <w:t>Recall</w:t>
+      </w:r>
+      <w:r>
+        <w:t xml:space="preserve">: </w:t>
+      </w:r>
+      <w:r>
+        <w:t xml:space="preserve">(true positive)/(true positive + false negative) = </w:t>
+      </w:r>
+    </w:p>
+    <w:p/>
     <w:sectPr>
       <w:pgSz w:w="11900" w:h="16840"/>
       <w:pgMar w:top="1440" w:right="1800" w:bottom="1440" w:left="1800" w:header="708" w:footer="708" w:gutter="0"/>

</xml_diff>

<commit_message>
Tried some more but did not work. Added comments to code and added some stuff to report
</commit_message>
<xml_diff>
--- a/Idea.docx
+++ b/Idea.docx
@@ -204,8 +204,13 @@
           </w:tcPr>
           <w:p>
             <w:r>
-              <w:t>Create chunker</w:t>
-            </w:r>
+              <w:t xml:space="preserve">Create </w:t>
+            </w:r>
+            <w:proofErr w:type="spellStart"/>
+            <w:r>
+              <w:t>chunker</w:t>
+            </w:r>
+            <w:proofErr w:type="spellEnd"/>
           </w:p>
         </w:tc>
         <w:tc>
@@ -268,7 +273,7 @@
           </w:tcPr>
           <w:p>
             <w:r>
-              <w:t>Finalize and comment code</w:t>
+              <w:t>Write and comment code</w:t>
             </w:r>
           </w:p>
         </w:tc>
@@ -288,7 +293,10 @@
           </w:tcPr>
           <w:p>
             <w:r>
-              <w:t>11/10 16:00 – 17:00</w:t>
+              <w:t>11/10 16:00 – 18</w:t>
+            </w:r>
+            <w:r>
+              <w:t>:00</w:t>
             </w:r>
           </w:p>
         </w:tc>
@@ -300,7 +308,7 @@
           </w:tcPr>
           <w:p>
             <w:r>
-              <w:t>Analyze results</w:t>
+              <w:t>Write and comment code and report write up.</w:t>
             </w:r>
           </w:p>
         </w:tc>
@@ -310,7 +318,7 @@
           </w:tcPr>
           <w:p>
             <w:r>
-              <w:t>Dirk, Huda</w:t>
+              <w:t>Dirk</w:t>
             </w:r>
           </w:p>
         </w:tc>
@@ -320,7 +328,7 @@
           </w:tcPr>
           <w:p>
             <w:r>
-              <w:t>11/10 17:00 – 17:30</w:t>
+              <w:t>11/10 13:00 – 14:30</w:t>
             </w:r>
           </w:p>
         </w:tc>
@@ -342,7 +350,7 @@
           </w:tcPr>
           <w:p>
             <w:r>
-              <w:t>Dirk, Huda</w:t>
+              <w:t>Huda</w:t>
             </w:r>
           </w:p>
         </w:tc>
@@ -352,7 +360,7 @@
           </w:tcPr>
           <w:p>
             <w:r>
-              <w:t>11/10 17:30 – 18:00</w:t>
+              <w:t xml:space="preserve">11/10 </w:t>
             </w:r>
           </w:p>
         </w:tc>
@@ -374,7 +382,19 @@
         <w:t>We trained our classifier on</w:t>
       </w:r>
       <w:r>
-        <w:t xml:space="preserve"> a set of hand annotated emails, that were also tagged for part of speech. </w:t>
+        <w:t xml:space="preserve"> a set of </w:t>
+      </w:r>
+      <w:r>
+        <w:t>hand-annotated</w:t>
+      </w:r>
+      <w:r>
+        <w:t xml:space="preserve"> </w:t>
+      </w:r>
+      <w:r>
+        <w:t>emails, which</w:t>
+      </w:r>
+      <w:r>
+        <w:t xml:space="preserve"> were also tagged for part of speech. </w:t>
       </w:r>
     </w:p>
     <w:p/>
@@ -398,8 +418,13 @@
         </w:numPr>
       </w:pPr>
       <w:r>
-        <w:t>Words have capitals except for stopwords</w:t>
-      </w:r>
+        <w:t xml:space="preserve">Words have capitals except for </w:t>
+      </w:r>
+      <w:proofErr w:type="spellStart"/>
+      <w:r>
+        <w:t>stopwords</w:t>
+      </w:r>
+      <w:proofErr w:type="spellEnd"/>
     </w:p>
     <w:p>
       <w:pPr>
@@ -494,45 +519,124 @@
       </w:r>
       <w:r>
         <w:tab/>
-        <w:t>prefaced by the word, “Location”</w:t>
-      </w:r>
-    </w:p>
-    <w:p/>
-    <w:p>
-      <w:r>
-        <w:t>We train the classifier by saving the email invitations in separate files and save them by the location name. The classifier is trained by the features mentioned above.</w:t>
-      </w:r>
-      <w:r>
-        <w:t xml:space="preserve"> We originally planned on using a Maxent classifier, since that does not assume independence of the features. We wanted to consider this classifier because we believed our features were not independent. However, we decided to switch to </w:t>
-      </w:r>
-      <w:r>
-        <w:t>N</w:t>
-      </w:r>
-      <w:r>
-        <w:t xml:space="preserve">aïve </w:t>
-      </w:r>
-      <w:r>
-        <w:t>Bayes because we had difficulty using the Maxent classif</w:t>
-      </w:r>
-      <w:r>
-        <w:t>ier with the combination of versions of Scipy</w:t>
-      </w:r>
-      <w:r>
-        <w:t xml:space="preserve"> and NLTK. </w:t>
       </w:r>
       <w:bookmarkStart w:id="0" w:name="_GoBack"/>
       <w:bookmarkEnd w:id="0"/>
+      <w:r>
+        <w:t>Prefaced</w:t>
+      </w:r>
+      <w:r>
+        <w:t xml:space="preserve"> by the word, “Location”</w:t>
+      </w:r>
     </w:p>
     <w:p/>
     <w:p>
       <w:r>
+        <w:t xml:space="preserve">We train the classifier by saving the email invitations in separate files and save them by the location name. </w:t>
+      </w:r>
+      <w:proofErr w:type="gramStart"/>
+      <w:r>
+        <w:t>All files are automatically tagged by the NLTK POS-tagger</w:t>
+      </w:r>
+      <w:proofErr w:type="gramEnd"/>
+      <w:r>
+        <w:t xml:space="preserve"> and are all assigned the IOB tag O by default. We then manually assigned the correct IOB tag to the locations mentioned in the emails. The tags used are B-</w:t>
+      </w:r>
+      <w:proofErr w:type="spellStart"/>
+      <w:r>
+        <w:t>Loc</w:t>
+      </w:r>
+      <w:proofErr w:type="spellEnd"/>
+      <w:r>
+        <w:t xml:space="preserve"> and I-Loc. Based on earlier projects on Named Entity recognition we choose for this structure. </w:t>
+      </w:r>
+    </w:p>
+    <w:p>
+      <w:r>
+        <w:t xml:space="preserve">Source: </w:t>
+      </w:r>
+      <w:hyperlink r:id="rId6" w:history="1">
+        <w:r>
+          <w:rPr>
+            <w:rStyle w:val="Hyperlink"/>
+          </w:rPr>
+          <w:t>https://groups.google.com/forum/#!topic/nltk-users/jg33BbMW4mQ</w:t>
+        </w:r>
+      </w:hyperlink>
+      <w:r>
+        <w:t xml:space="preserve"> </w:t>
+      </w:r>
+    </w:p>
+    <w:p/>
+    <w:p>
+      <w:r>
+        <w:t xml:space="preserve">The </w:t>
+      </w:r>
+      <w:proofErr w:type="gramStart"/>
+      <w:r>
+        <w:t>classifier is trained by the features mentioned above</w:t>
+      </w:r>
+      <w:proofErr w:type="gramEnd"/>
+      <w:r>
+        <w:t>.</w:t>
+      </w:r>
+      <w:r>
+        <w:t xml:space="preserve"> We originally planned on using a </w:t>
+      </w:r>
+      <w:proofErr w:type="spellStart"/>
+      <w:r>
+        <w:t>Maxent</w:t>
+      </w:r>
+      <w:proofErr w:type="spellEnd"/>
+      <w:r>
+        <w:t xml:space="preserve"> classifier, since that does not assume independence of the features. We wanted to consider this classifier because we believed our features were not independent. However, we decided to switch to </w:t>
+      </w:r>
+      <w:r>
+        <w:t>N</w:t>
+      </w:r>
+      <w:r>
+        <w:t xml:space="preserve">aïve </w:t>
+      </w:r>
+      <w:r>
+        <w:t xml:space="preserve">Bayes because we had difficulty using the </w:t>
+      </w:r>
+      <w:proofErr w:type="spellStart"/>
+      <w:r>
+        <w:t>Maxent</w:t>
+      </w:r>
+      <w:proofErr w:type="spellEnd"/>
+      <w:r>
+        <w:t xml:space="preserve"> classif</w:t>
+      </w:r>
+      <w:r>
+        <w:t xml:space="preserve">ier with the combination of versions of </w:t>
+      </w:r>
+      <w:proofErr w:type="spellStart"/>
+      <w:r>
+        <w:t>Scipy</w:t>
+      </w:r>
+      <w:proofErr w:type="spellEnd"/>
+      <w:r>
+        <w:t xml:space="preserve"> and NLTK. </w:t>
+      </w:r>
+    </w:p>
+    <w:p/>
+    <w:p>
+      <w:r>
+        <w:lastRenderedPageBreak/>
         <w:t>Evaluation:</w:t>
       </w:r>
     </w:p>
     <w:p>
       <w:r>
         <w:tab/>
-        <w:t>#number of test emails:</w:t>
+        <w:t>#</w:t>
+      </w:r>
+      <w:r>
+        <w:t>Number</w:t>
+      </w:r>
+      <w:r>
+        <w:t xml:space="preserve"> of test emails:</w:t>
       </w:r>
     </w:p>
     <w:p>
@@ -914,6 +1018,17 @@
       </w:tblCellMar>
     </w:tblPr>
   </w:style>
+  <w:style w:type="character" w:styleId="Hyperlink">
+    <w:name w:val="Hyperlink"/>
+    <w:basedOn w:val="DefaultParagraphFont"/>
+    <w:uiPriority w:val="99"/>
+    <w:unhideWhenUsed/>
+    <w:rsid w:val="00605821"/>
+    <w:rPr>
+      <w:color w:val="0000FF" w:themeColor="hyperlink"/>
+      <w:u w:val="single"/>
+    </w:rPr>
+  </w:style>
 </w:styles>
 </file>
 
@@ -1136,6 +1251,17 @@
         <w:right w:w="108" w:type="dxa"/>
       </w:tblCellMar>
     </w:tblPr>
+  </w:style>
+  <w:style w:type="character" w:styleId="Hyperlink">
+    <w:name w:val="Hyperlink"/>
+    <w:basedOn w:val="DefaultParagraphFont"/>
+    <w:uiPriority w:val="99"/>
+    <w:unhideWhenUsed/>
+    <w:rsid w:val="00605821"/>
+    <w:rPr>
+      <w:color w:val="0000FF" w:themeColor="hyperlink"/>
+      <w:u w:val="single"/>
+    </w:rPr>
   </w:style>
 </w:styles>
 </file>

</xml_diff>

<commit_message>
Updated code, works better now.
</commit_message>
<xml_diff>
--- a/Idea.docx
+++ b/Idea.docx
@@ -308,7 +308,7 @@
           </w:tcPr>
           <w:p>
             <w:r>
-              <w:t>Write and comment code and report write up.</w:t>
+              <w:t>Write and comment code</w:t>
             </w:r>
           </w:p>
         </w:tc>
@@ -328,7 +328,10 @@
           </w:tcPr>
           <w:p>
             <w:r>
-              <w:t>11/10 13:00 – 14:30</w:t>
+              <w:t>11/12</w:t>
+            </w:r>
+            <w:r>
+              <w:t xml:space="preserve"> 13:00 – 14:30</w:t>
             </w:r>
           </w:p>
         </w:tc>
@@ -340,7 +343,7 @@
           </w:tcPr>
           <w:p>
             <w:r>
-              <w:t>Write up of results and report</w:t>
+              <w:t>Improve code</w:t>
             </w:r>
           </w:p>
         </w:tc>
@@ -350,6 +353,38 @@
           </w:tcPr>
           <w:p>
             <w:r>
+              <w:t>Dirk</w:t>
+            </w:r>
+          </w:p>
+        </w:tc>
+        <w:tc>
+          <w:tcPr>
+            <w:tcW w:w="2596" w:type="dxa"/>
+          </w:tcPr>
+          <w:p>
+            <w:r>
+              <w:t>11/12 22:30 – 00:00</w:t>
+            </w:r>
+          </w:p>
+        </w:tc>
+      </w:tr>
+      <w:tr>
+        <w:tc>
+          <w:tcPr>
+            <w:tcW w:w="4503" w:type="dxa"/>
+          </w:tcPr>
+          <w:p>
+            <w:r>
+              <w:t>Write up results and write report</w:t>
+            </w:r>
+          </w:p>
+        </w:tc>
+        <w:tc>
+          <w:tcPr>
+            <w:tcW w:w="1417" w:type="dxa"/>
+          </w:tcPr>
+          <w:p>
+            <w:r>
               <w:t>Huda</w:t>
             </w:r>
           </w:p>
@@ -360,14 +395,19 @@
           </w:tcPr>
           <w:p>
             <w:r>
-              <w:t xml:space="preserve">11/10 </w:t>
+              <w:t>11/13 00:00 –</w:t>
+            </w:r>
+            <w:r>
+              <w:t xml:space="preserve"> 01:00</w:t>
             </w:r>
           </w:p>
         </w:tc>
       </w:tr>
     </w:tbl>
-    <w:p/>
-    <w:p/>
+    <w:p>
+      <w:bookmarkStart w:id="0" w:name="_GoBack"/>
+      <w:bookmarkEnd w:id="0"/>
+    </w:p>
     <w:p>
       <w:r>
         <w:t xml:space="preserve">We choose suggestion 1 of the Information Extraction assignment. </w:t>
@@ -520,8 +560,6 @@
       <w:r>
         <w:tab/>
       </w:r>
-      <w:bookmarkStart w:id="0" w:name="_GoBack"/>
-      <w:bookmarkEnd w:id="0"/>
       <w:r>
         <w:t>Prefaced</w:t>
       </w:r>
@@ -532,7 +570,13 @@
     <w:p/>
     <w:p>
       <w:r>
-        <w:t xml:space="preserve">We train the classifier by saving the email invitations in separate files and save them by the location name. </w:t>
+        <w:t xml:space="preserve">We train the classifier by saving the email invitations in </w:t>
+      </w:r>
+      <w:r>
+        <w:t>a training file and other similar messages in a test file</w:t>
+      </w:r>
+      <w:r>
+        <w:t xml:space="preserve">. </w:t>
       </w:r>
       <w:proofErr w:type="gramStart"/>
       <w:r>
@@ -548,14 +592,25 @@
       </w:r>
       <w:proofErr w:type="spellEnd"/>
       <w:r>
-        <w:t xml:space="preserve"> and I-Loc. Based on earlier projects on Named Entity recognition we choose for this structure. </w:t>
+        <w:t xml:space="preserve"> and I-Loc. Based on earlier projects on Named Entity recognitio</w:t>
+      </w:r>
+      <w:r>
+        <w:t xml:space="preserve">n we choose for this structure. We then move the files to the </w:t>
+      </w:r>
+      <w:proofErr w:type="spellStart"/>
+      <w:r>
+        <w:t>nltk_data</w:t>
+      </w:r>
+      <w:proofErr w:type="spellEnd"/>
+      <w:r>
+        <w:t xml:space="preserve"> folder into the conll2000 corpus to read the files in the script through the conll2000 object.</w:t>
       </w:r>
     </w:p>
     <w:p>
       <w:r>
         <w:t xml:space="preserve">Source: </w:t>
       </w:r>
-      <w:hyperlink r:id="rId6" w:history="1">
+      <w:hyperlink r:id="rId6" w:anchor="!topic/nltk-users/jg33BbMW4mQ" w:history="1">
         <w:r>
           <w:rPr>
             <w:rStyle w:val="Hyperlink"/>
@@ -598,11 +653,17 @@
         <w:t xml:space="preserve">aïve </w:t>
       </w:r>
       <w:r>
-        <w:t xml:space="preserve">Bayes because we had difficulty using the </w:t>
+        <w:t xml:space="preserve">Bayes because </w:t>
+      </w:r>
+      <w:r>
+        <w:t xml:space="preserve">we had difficulty using the </w:t>
       </w:r>
       <w:proofErr w:type="spellStart"/>
       <w:r>
-        <w:t>Maxent</w:t>
+        <w:t>MaxE</w:t>
+      </w:r>
+      <w:r>
+        <w:t>nt</w:t>
       </w:r>
       <w:proofErr w:type="spellEnd"/>
       <w:r>

</xml_diff>